<commit_message>
Nuevas preguntas de ejemplo para el examen 5
</commit_message>
<xml_diff>
--- a/examenJavaSE8ProgrammerSimulacro/Pantallas_Preguntas.docx
+++ b/examenJavaSE8ProgrammerSimulacro/Pantallas_Preguntas.docx
@@ -498,6 +498,265 @@
                   </pic:nvPicPr>
                   <pic:blipFill>
                     <a:blip r:embed="rId15"/>
+                    <a:stretch>
+                      <a:fillRect/>
+                    </a:stretch>
+                  </pic:blipFill>
+                  <pic:spPr>
+                    <a:xfrm>
+                      <a:off x="0" y="0"/>
+                      <a:ext cx="8892540" cy="5001895"/>
+                    </a:xfrm>
+                    <a:prstGeom prst="rect">
+                      <a:avLst/>
+                    </a:prstGeom>
+                  </pic:spPr>
+                </pic:pic>
+              </a:graphicData>
+            </a:graphic>
+          </wp:inline>
+        </w:drawing>
+      </w:r>
+    </w:p>
+    <w:p>
+      <w:r>
+        <w:rPr>
+          <w:noProof/>
+        </w:rPr>
+        <w:lastRenderedPageBreak/>
+        <w:drawing>
+          <wp:inline distT="0" distB="0" distL="0" distR="0" wp14:anchorId="41724F5C" wp14:editId="6BC83784">
+            <wp:extent cx="8892540" cy="5001895"/>
+            <wp:effectExtent l="0" t="0" r="3810" b="8255"/>
+            <wp:docPr id="13" name="Imagen 13"/>
+            <wp:cNvGraphicFramePr>
+              <a:graphicFrameLocks xmlns:a="http://schemas.openxmlformats.org/drawingml/2006/main" noChangeAspect="1"/>
+            </wp:cNvGraphicFramePr>
+            <a:graphic xmlns:a="http://schemas.openxmlformats.org/drawingml/2006/main">
+              <a:graphicData uri="http://schemas.openxmlformats.org/drawingml/2006/picture">
+                <pic:pic xmlns:pic="http://schemas.openxmlformats.org/drawingml/2006/picture">
+                  <pic:nvPicPr>
+                    <pic:cNvPr id="1" name=""/>
+                    <pic:cNvPicPr/>
+                  </pic:nvPicPr>
+                  <pic:blipFill>
+                    <a:blip r:embed="rId16"/>
+                    <a:stretch>
+                      <a:fillRect/>
+                    </a:stretch>
+                  </pic:blipFill>
+                  <pic:spPr>
+                    <a:xfrm>
+                      <a:off x="0" y="0"/>
+                      <a:ext cx="8892540" cy="5001895"/>
+                    </a:xfrm>
+                    <a:prstGeom prst="rect">
+                      <a:avLst/>
+                    </a:prstGeom>
+                  </pic:spPr>
+                </pic:pic>
+              </a:graphicData>
+            </a:graphic>
+          </wp:inline>
+        </w:drawing>
+      </w:r>
+    </w:p>
+    <w:p>
+      <w:r>
+        <w:rPr>
+          <w:noProof/>
+        </w:rPr>
+        <w:lastRenderedPageBreak/>
+        <w:drawing>
+          <wp:inline distT="0" distB="0" distL="0" distR="0" wp14:anchorId="5F7A2DEB" wp14:editId="42C06C55">
+            <wp:extent cx="8892540" cy="5001895"/>
+            <wp:effectExtent l="0" t="0" r="3810" b="8255"/>
+            <wp:docPr id="14" name="Imagen 14"/>
+            <wp:cNvGraphicFramePr>
+              <a:graphicFrameLocks xmlns:a="http://schemas.openxmlformats.org/drawingml/2006/main" noChangeAspect="1"/>
+            </wp:cNvGraphicFramePr>
+            <a:graphic xmlns:a="http://schemas.openxmlformats.org/drawingml/2006/main">
+              <a:graphicData uri="http://schemas.openxmlformats.org/drawingml/2006/picture">
+                <pic:pic xmlns:pic="http://schemas.openxmlformats.org/drawingml/2006/picture">
+                  <pic:nvPicPr>
+                    <pic:cNvPr id="1" name=""/>
+                    <pic:cNvPicPr/>
+                  </pic:nvPicPr>
+                  <pic:blipFill>
+                    <a:blip r:embed="rId17"/>
+                    <a:stretch>
+                      <a:fillRect/>
+                    </a:stretch>
+                  </pic:blipFill>
+                  <pic:spPr>
+                    <a:xfrm>
+                      <a:off x="0" y="0"/>
+                      <a:ext cx="8892540" cy="5001895"/>
+                    </a:xfrm>
+                    <a:prstGeom prst="rect">
+                      <a:avLst/>
+                    </a:prstGeom>
+                  </pic:spPr>
+                </pic:pic>
+              </a:graphicData>
+            </a:graphic>
+          </wp:inline>
+        </w:drawing>
+      </w:r>
+    </w:p>
+    <w:p>
+      <w:r>
+        <w:rPr>
+          <w:noProof/>
+        </w:rPr>
+        <w:lastRenderedPageBreak/>
+        <w:drawing>
+          <wp:inline distT="0" distB="0" distL="0" distR="0" wp14:anchorId="546BDC2E" wp14:editId="70779328">
+            <wp:extent cx="8892540" cy="5001895"/>
+            <wp:effectExtent l="0" t="0" r="3810" b="8255"/>
+            <wp:docPr id="15" name="Imagen 15"/>
+            <wp:cNvGraphicFramePr>
+              <a:graphicFrameLocks xmlns:a="http://schemas.openxmlformats.org/drawingml/2006/main" noChangeAspect="1"/>
+            </wp:cNvGraphicFramePr>
+            <a:graphic xmlns:a="http://schemas.openxmlformats.org/drawingml/2006/main">
+              <a:graphicData uri="http://schemas.openxmlformats.org/drawingml/2006/picture">
+                <pic:pic xmlns:pic="http://schemas.openxmlformats.org/drawingml/2006/picture">
+                  <pic:nvPicPr>
+                    <pic:cNvPr id="1" name=""/>
+                    <pic:cNvPicPr/>
+                  </pic:nvPicPr>
+                  <pic:blipFill>
+                    <a:blip r:embed="rId18"/>
+                    <a:stretch>
+                      <a:fillRect/>
+                    </a:stretch>
+                  </pic:blipFill>
+                  <pic:spPr>
+                    <a:xfrm>
+                      <a:off x="0" y="0"/>
+                      <a:ext cx="8892540" cy="5001895"/>
+                    </a:xfrm>
+                    <a:prstGeom prst="rect">
+                      <a:avLst/>
+                    </a:prstGeom>
+                  </pic:spPr>
+                </pic:pic>
+              </a:graphicData>
+            </a:graphic>
+          </wp:inline>
+        </w:drawing>
+      </w:r>
+    </w:p>
+    <w:p/>
+    <w:p>
+      <w:r>
+        <w:rPr>
+          <w:noProof/>
+        </w:rPr>
+        <w:lastRenderedPageBreak/>
+        <w:drawing>
+          <wp:inline distT="0" distB="0" distL="0" distR="0" wp14:anchorId="26878A03" wp14:editId="355FE188">
+            <wp:extent cx="8892540" cy="5001895"/>
+            <wp:effectExtent l="0" t="0" r="3810" b="8255"/>
+            <wp:docPr id="16" name="Imagen 16"/>
+            <wp:cNvGraphicFramePr>
+              <a:graphicFrameLocks xmlns:a="http://schemas.openxmlformats.org/drawingml/2006/main" noChangeAspect="1"/>
+            </wp:cNvGraphicFramePr>
+            <a:graphic xmlns:a="http://schemas.openxmlformats.org/drawingml/2006/main">
+              <a:graphicData uri="http://schemas.openxmlformats.org/drawingml/2006/picture">
+                <pic:pic xmlns:pic="http://schemas.openxmlformats.org/drawingml/2006/picture">
+                  <pic:nvPicPr>
+                    <pic:cNvPr id="1" name=""/>
+                    <pic:cNvPicPr/>
+                  </pic:nvPicPr>
+                  <pic:blipFill>
+                    <a:blip r:embed="rId19"/>
+                    <a:stretch>
+                      <a:fillRect/>
+                    </a:stretch>
+                  </pic:blipFill>
+                  <pic:spPr>
+                    <a:xfrm>
+                      <a:off x="0" y="0"/>
+                      <a:ext cx="8892540" cy="5001895"/>
+                    </a:xfrm>
+                    <a:prstGeom prst="rect">
+                      <a:avLst/>
+                    </a:prstGeom>
+                  </pic:spPr>
+                </pic:pic>
+              </a:graphicData>
+            </a:graphic>
+          </wp:inline>
+        </w:drawing>
+      </w:r>
+    </w:p>
+    <w:p>
+      <w:r>
+        <w:rPr>
+          <w:noProof/>
+        </w:rPr>
+        <w:lastRenderedPageBreak/>
+        <w:drawing>
+          <wp:inline distT="0" distB="0" distL="0" distR="0" wp14:anchorId="30A48D2C" wp14:editId="48A939E3">
+            <wp:extent cx="8892540" cy="5001895"/>
+            <wp:effectExtent l="0" t="0" r="3810" b="8255"/>
+            <wp:docPr id="17" name="Imagen 17"/>
+            <wp:cNvGraphicFramePr>
+              <a:graphicFrameLocks xmlns:a="http://schemas.openxmlformats.org/drawingml/2006/main" noChangeAspect="1"/>
+            </wp:cNvGraphicFramePr>
+            <a:graphic xmlns:a="http://schemas.openxmlformats.org/drawingml/2006/main">
+              <a:graphicData uri="http://schemas.openxmlformats.org/drawingml/2006/picture">
+                <pic:pic xmlns:pic="http://schemas.openxmlformats.org/drawingml/2006/picture">
+                  <pic:nvPicPr>
+                    <pic:cNvPr id="1" name=""/>
+                    <pic:cNvPicPr/>
+                  </pic:nvPicPr>
+                  <pic:blipFill>
+                    <a:blip r:embed="rId20"/>
+                    <a:stretch>
+                      <a:fillRect/>
+                    </a:stretch>
+                  </pic:blipFill>
+                  <pic:spPr>
+                    <a:xfrm>
+                      <a:off x="0" y="0"/>
+                      <a:ext cx="8892540" cy="5001895"/>
+                    </a:xfrm>
+                    <a:prstGeom prst="rect">
+                      <a:avLst/>
+                    </a:prstGeom>
+                  </pic:spPr>
+                </pic:pic>
+              </a:graphicData>
+            </a:graphic>
+          </wp:inline>
+        </w:drawing>
+      </w:r>
+    </w:p>
+    <w:p>
+      <w:r>
+        <w:rPr>
+          <w:noProof/>
+        </w:rPr>
+        <w:lastRenderedPageBreak/>
+        <w:drawing>
+          <wp:inline distT="0" distB="0" distL="0" distR="0" wp14:anchorId="0F0B9F11" wp14:editId="6D1BF0B2">
+            <wp:extent cx="8892540" cy="5001895"/>
+            <wp:effectExtent l="0" t="0" r="3810" b="8255"/>
+            <wp:docPr id="18" name="Imagen 18"/>
+            <wp:cNvGraphicFramePr>
+              <a:graphicFrameLocks xmlns:a="http://schemas.openxmlformats.org/drawingml/2006/main" noChangeAspect="1"/>
+            </wp:cNvGraphicFramePr>
+            <a:graphic xmlns:a="http://schemas.openxmlformats.org/drawingml/2006/main">
+              <a:graphicData uri="http://schemas.openxmlformats.org/drawingml/2006/picture">
+                <pic:pic xmlns:pic="http://schemas.openxmlformats.org/drawingml/2006/picture">
+                  <pic:nvPicPr>
+                    <pic:cNvPr id="1" name=""/>
+                    <pic:cNvPicPr/>
+                  </pic:nvPicPr>
+                  <pic:blipFill>
+                    <a:blip r:embed="rId21"/>
                     <a:stretch>
                       <a:fillRect/>
                     </a:stretch>

</xml_diff>

<commit_message>
Nuevas preguntas de ejemplo para el examen 6
</commit_message>
<xml_diff>
--- a/examenJavaSE8ProgrammerSimulacro/Pantallas_Preguntas.docx
+++ b/examenJavaSE8ProgrammerSimulacro/Pantallas_Preguntas.docx
@@ -757,6 +757,221 @@
                   </pic:nvPicPr>
                   <pic:blipFill>
                     <a:blip r:embed="rId21"/>
+                    <a:stretch>
+                      <a:fillRect/>
+                    </a:stretch>
+                  </pic:blipFill>
+                  <pic:spPr>
+                    <a:xfrm>
+                      <a:off x="0" y="0"/>
+                      <a:ext cx="8892540" cy="5001895"/>
+                    </a:xfrm>
+                    <a:prstGeom prst="rect">
+                      <a:avLst/>
+                    </a:prstGeom>
+                  </pic:spPr>
+                </pic:pic>
+              </a:graphicData>
+            </a:graphic>
+          </wp:inline>
+        </w:drawing>
+      </w:r>
+    </w:p>
+    <w:p>
+      <w:r>
+        <w:rPr>
+          <w:noProof/>
+        </w:rPr>
+        <w:lastRenderedPageBreak/>
+        <w:drawing>
+          <wp:inline distT="0" distB="0" distL="0" distR="0" wp14:anchorId="49E44EE8" wp14:editId="1748F5BD">
+            <wp:extent cx="8892540" cy="5001895"/>
+            <wp:effectExtent l="0" t="0" r="3810" b="8255"/>
+            <wp:docPr id="19" name="Imagen 19"/>
+            <wp:cNvGraphicFramePr>
+              <a:graphicFrameLocks xmlns:a="http://schemas.openxmlformats.org/drawingml/2006/main" noChangeAspect="1"/>
+            </wp:cNvGraphicFramePr>
+            <a:graphic xmlns:a="http://schemas.openxmlformats.org/drawingml/2006/main">
+              <a:graphicData uri="http://schemas.openxmlformats.org/drawingml/2006/picture">
+                <pic:pic xmlns:pic="http://schemas.openxmlformats.org/drawingml/2006/picture">
+                  <pic:nvPicPr>
+                    <pic:cNvPr id="1" name=""/>
+                    <pic:cNvPicPr/>
+                  </pic:nvPicPr>
+                  <pic:blipFill>
+                    <a:blip r:embed="rId22"/>
+                    <a:stretch>
+                      <a:fillRect/>
+                    </a:stretch>
+                  </pic:blipFill>
+                  <pic:spPr>
+                    <a:xfrm>
+                      <a:off x="0" y="0"/>
+                      <a:ext cx="8892540" cy="5001895"/>
+                    </a:xfrm>
+                    <a:prstGeom prst="rect">
+                      <a:avLst/>
+                    </a:prstGeom>
+                  </pic:spPr>
+                </pic:pic>
+              </a:graphicData>
+            </a:graphic>
+          </wp:inline>
+        </w:drawing>
+      </w:r>
+    </w:p>
+    <w:p>
+      <w:r>
+        <w:rPr>
+          <w:noProof/>
+        </w:rPr>
+        <w:lastRenderedPageBreak/>
+        <w:drawing>
+          <wp:inline distT="0" distB="0" distL="0" distR="0" wp14:anchorId="3D47E5CB" wp14:editId="54DB3B0A">
+            <wp:extent cx="8892540" cy="5001895"/>
+            <wp:effectExtent l="0" t="0" r="3810" b="8255"/>
+            <wp:docPr id="20" name="Imagen 20"/>
+            <wp:cNvGraphicFramePr>
+              <a:graphicFrameLocks xmlns:a="http://schemas.openxmlformats.org/drawingml/2006/main" noChangeAspect="1"/>
+            </wp:cNvGraphicFramePr>
+            <a:graphic xmlns:a="http://schemas.openxmlformats.org/drawingml/2006/main">
+              <a:graphicData uri="http://schemas.openxmlformats.org/drawingml/2006/picture">
+                <pic:pic xmlns:pic="http://schemas.openxmlformats.org/drawingml/2006/picture">
+                  <pic:nvPicPr>
+                    <pic:cNvPr id="1" name=""/>
+                    <pic:cNvPicPr/>
+                  </pic:nvPicPr>
+                  <pic:blipFill>
+                    <a:blip r:embed="rId23"/>
+                    <a:stretch>
+                      <a:fillRect/>
+                    </a:stretch>
+                  </pic:blipFill>
+                  <pic:spPr>
+                    <a:xfrm>
+                      <a:off x="0" y="0"/>
+                      <a:ext cx="8892540" cy="5001895"/>
+                    </a:xfrm>
+                    <a:prstGeom prst="rect">
+                      <a:avLst/>
+                    </a:prstGeom>
+                  </pic:spPr>
+                </pic:pic>
+              </a:graphicData>
+            </a:graphic>
+          </wp:inline>
+        </w:drawing>
+      </w:r>
+    </w:p>
+    <w:p>
+      <w:r>
+        <w:rPr>
+          <w:noProof/>
+        </w:rPr>
+        <w:lastRenderedPageBreak/>
+        <w:drawing>
+          <wp:inline distT="0" distB="0" distL="0" distR="0" wp14:anchorId="69432402" wp14:editId="3A05E8A3">
+            <wp:extent cx="8892540" cy="5001895"/>
+            <wp:effectExtent l="0" t="0" r="3810" b="8255"/>
+            <wp:docPr id="21" name="Imagen 21"/>
+            <wp:cNvGraphicFramePr>
+              <a:graphicFrameLocks xmlns:a="http://schemas.openxmlformats.org/drawingml/2006/main" noChangeAspect="1"/>
+            </wp:cNvGraphicFramePr>
+            <a:graphic xmlns:a="http://schemas.openxmlformats.org/drawingml/2006/main">
+              <a:graphicData uri="http://schemas.openxmlformats.org/drawingml/2006/picture">
+                <pic:pic xmlns:pic="http://schemas.openxmlformats.org/drawingml/2006/picture">
+                  <pic:nvPicPr>
+                    <pic:cNvPr id="1" name=""/>
+                    <pic:cNvPicPr/>
+                  </pic:nvPicPr>
+                  <pic:blipFill>
+                    <a:blip r:embed="rId24"/>
+                    <a:stretch>
+                      <a:fillRect/>
+                    </a:stretch>
+                  </pic:blipFill>
+                  <pic:spPr>
+                    <a:xfrm>
+                      <a:off x="0" y="0"/>
+                      <a:ext cx="8892540" cy="5001895"/>
+                    </a:xfrm>
+                    <a:prstGeom prst="rect">
+                      <a:avLst/>
+                    </a:prstGeom>
+                  </pic:spPr>
+                </pic:pic>
+              </a:graphicData>
+            </a:graphic>
+          </wp:inline>
+        </w:drawing>
+      </w:r>
+    </w:p>
+    <w:p>
+      <w:r>
+        <w:rPr>
+          <w:noProof/>
+        </w:rPr>
+        <w:lastRenderedPageBreak/>
+        <w:drawing>
+          <wp:inline distT="0" distB="0" distL="0" distR="0" wp14:anchorId="0AC97FD1" wp14:editId="0BEE30F9">
+            <wp:extent cx="8892540" cy="5001895"/>
+            <wp:effectExtent l="0" t="0" r="3810" b="8255"/>
+            <wp:docPr id="22" name="Imagen 22"/>
+            <wp:cNvGraphicFramePr>
+              <a:graphicFrameLocks xmlns:a="http://schemas.openxmlformats.org/drawingml/2006/main" noChangeAspect="1"/>
+            </wp:cNvGraphicFramePr>
+            <a:graphic xmlns:a="http://schemas.openxmlformats.org/drawingml/2006/main">
+              <a:graphicData uri="http://schemas.openxmlformats.org/drawingml/2006/picture">
+                <pic:pic xmlns:pic="http://schemas.openxmlformats.org/drawingml/2006/picture">
+                  <pic:nvPicPr>
+                    <pic:cNvPr id="1" name=""/>
+                    <pic:cNvPicPr/>
+                  </pic:nvPicPr>
+                  <pic:blipFill>
+                    <a:blip r:embed="rId25"/>
+                    <a:stretch>
+                      <a:fillRect/>
+                    </a:stretch>
+                  </pic:blipFill>
+                  <pic:spPr>
+                    <a:xfrm>
+                      <a:off x="0" y="0"/>
+                      <a:ext cx="8892540" cy="5001895"/>
+                    </a:xfrm>
+                    <a:prstGeom prst="rect">
+                      <a:avLst/>
+                    </a:prstGeom>
+                  </pic:spPr>
+                </pic:pic>
+              </a:graphicData>
+            </a:graphic>
+          </wp:inline>
+        </w:drawing>
+      </w:r>
+    </w:p>
+    <w:p>
+      <w:r>
+        <w:rPr>
+          <w:noProof/>
+        </w:rPr>
+        <w:lastRenderedPageBreak/>
+        <w:drawing>
+          <wp:inline distT="0" distB="0" distL="0" distR="0" wp14:anchorId="55AC7B8E" wp14:editId="35351A36">
+            <wp:extent cx="8892540" cy="5001895"/>
+            <wp:effectExtent l="0" t="0" r="3810" b="8255"/>
+            <wp:docPr id="23" name="Imagen 23"/>
+            <wp:cNvGraphicFramePr>
+              <a:graphicFrameLocks xmlns:a="http://schemas.openxmlformats.org/drawingml/2006/main" noChangeAspect="1"/>
+            </wp:cNvGraphicFramePr>
+            <a:graphic xmlns:a="http://schemas.openxmlformats.org/drawingml/2006/main">
+              <a:graphicData uri="http://schemas.openxmlformats.org/drawingml/2006/picture">
+                <pic:pic xmlns:pic="http://schemas.openxmlformats.org/drawingml/2006/picture">
+                  <pic:nvPicPr>
+                    <pic:cNvPr id="1" name=""/>
+                    <pic:cNvPicPr/>
+                  </pic:nvPicPr>
+                  <pic:blipFill>
+                    <a:blip r:embed="rId26"/>
                     <a:stretch>
                       <a:fillRect/>
                     </a:stretch>

</xml_diff>

<commit_message>
Nuevas preguntas de ejemplo para el examen 7
</commit_message>
<xml_diff>
--- a/examenJavaSE8ProgrammerSimulacro/Pantallas_Preguntas.docx
+++ b/examenJavaSE8ProgrammerSimulacro/Pantallas_Preguntas.docx
@@ -951,10 +951,13 @@
     </w:p>
     <w:p>
       <w:r>
-        <w:rPr>
-          <w:noProof/>
-        </w:rPr>
-        <w:lastRenderedPageBreak/>
+        <w:lastRenderedPageBreak/>
+        <w:t xml:space="preserve"> </w:t>
+      </w:r>
+      <w:r>
+        <w:rPr>
+          <w:noProof/>
+        </w:rPr>
         <w:drawing>
           <wp:inline distT="0" distB="0" distL="0" distR="0" wp14:anchorId="55AC7B8E" wp14:editId="35351A36">
             <wp:extent cx="8892540" cy="5001895"/>
@@ -972,6 +975,92 @@
                   </pic:nvPicPr>
                   <pic:blipFill>
                     <a:blip r:embed="rId26"/>
+                    <a:stretch>
+                      <a:fillRect/>
+                    </a:stretch>
+                  </pic:blipFill>
+                  <pic:spPr>
+                    <a:xfrm>
+                      <a:off x="0" y="0"/>
+                      <a:ext cx="8892540" cy="5001895"/>
+                    </a:xfrm>
+                    <a:prstGeom prst="rect">
+                      <a:avLst/>
+                    </a:prstGeom>
+                  </pic:spPr>
+                </pic:pic>
+              </a:graphicData>
+            </a:graphic>
+          </wp:inline>
+        </w:drawing>
+      </w:r>
+    </w:p>
+    <w:p>
+      <w:r>
+        <w:rPr>
+          <w:noProof/>
+        </w:rPr>
+        <w:lastRenderedPageBreak/>
+        <w:drawing>
+          <wp:inline distT="0" distB="0" distL="0" distR="0" wp14:anchorId="61E03CA8" wp14:editId="45D2A013">
+            <wp:extent cx="8892540" cy="5001895"/>
+            <wp:effectExtent l="0" t="0" r="3810" b="8255"/>
+            <wp:docPr id="24" name="Imagen 24"/>
+            <wp:cNvGraphicFramePr>
+              <a:graphicFrameLocks xmlns:a="http://schemas.openxmlformats.org/drawingml/2006/main" noChangeAspect="1"/>
+            </wp:cNvGraphicFramePr>
+            <a:graphic xmlns:a="http://schemas.openxmlformats.org/drawingml/2006/main">
+              <a:graphicData uri="http://schemas.openxmlformats.org/drawingml/2006/picture">
+                <pic:pic xmlns:pic="http://schemas.openxmlformats.org/drawingml/2006/picture">
+                  <pic:nvPicPr>
+                    <pic:cNvPr id="1" name=""/>
+                    <pic:cNvPicPr/>
+                  </pic:nvPicPr>
+                  <pic:blipFill>
+                    <a:blip r:embed="rId27"/>
+                    <a:stretch>
+                      <a:fillRect/>
+                    </a:stretch>
+                  </pic:blipFill>
+                  <pic:spPr>
+                    <a:xfrm>
+                      <a:off x="0" y="0"/>
+                      <a:ext cx="8892540" cy="5001895"/>
+                    </a:xfrm>
+                    <a:prstGeom prst="rect">
+                      <a:avLst/>
+                    </a:prstGeom>
+                  </pic:spPr>
+                </pic:pic>
+              </a:graphicData>
+            </a:graphic>
+          </wp:inline>
+        </w:drawing>
+      </w:r>
+    </w:p>
+    <w:p>
+      <w:r>
+        <w:rPr>
+          <w:noProof/>
+        </w:rPr>
+        <w:lastRenderedPageBreak/>
+        <w:drawing>
+          <wp:inline distT="0" distB="0" distL="0" distR="0" wp14:anchorId="75720053" wp14:editId="5195330E">
+            <wp:extent cx="8892540" cy="5001895"/>
+            <wp:effectExtent l="0" t="0" r="3810" b="8255"/>
+            <wp:docPr id="25" name="Imagen 25"/>
+            <wp:cNvGraphicFramePr>
+              <a:graphicFrameLocks xmlns:a="http://schemas.openxmlformats.org/drawingml/2006/main" noChangeAspect="1"/>
+            </wp:cNvGraphicFramePr>
+            <a:graphic xmlns:a="http://schemas.openxmlformats.org/drawingml/2006/main">
+              <a:graphicData uri="http://schemas.openxmlformats.org/drawingml/2006/picture">
+                <pic:pic xmlns:pic="http://schemas.openxmlformats.org/drawingml/2006/picture">
+                  <pic:nvPicPr>
+                    <pic:cNvPr id="1" name=""/>
+                    <pic:cNvPicPr/>
+                  </pic:nvPicPr>
+                  <pic:blipFill>
+                    <a:blip r:embed="rId28"/>
                     <a:stretch>
                       <a:fillRect/>
                     </a:stretch>

</xml_diff>

<commit_message>
Nuevas preguntas de ejemplo para el examen 8
</commit_message>
<xml_diff>
--- a/examenJavaSE8ProgrammerSimulacro/Pantallas_Preguntas.docx
+++ b/examenJavaSE8ProgrammerSimulacro/Pantallas_Preguntas.docx
@@ -1082,6 +1082,95 @@
       </w:r>
     </w:p>
     <w:p>
+      <w:r>
+        <w:rPr>
+          <w:noProof/>
+        </w:rPr>
+        <w:lastRenderedPageBreak/>
+        <w:drawing>
+          <wp:inline distT="0" distB="0" distL="0" distR="0" wp14:anchorId="59F5ABEF" wp14:editId="28F8936D">
+            <wp:extent cx="8892540" cy="5001895"/>
+            <wp:effectExtent l="0" t="0" r="3810" b="8255"/>
+            <wp:docPr id="26" name="Imagen 26"/>
+            <wp:cNvGraphicFramePr>
+              <a:graphicFrameLocks xmlns:a="http://schemas.openxmlformats.org/drawingml/2006/main" noChangeAspect="1"/>
+            </wp:cNvGraphicFramePr>
+            <a:graphic xmlns:a="http://schemas.openxmlformats.org/drawingml/2006/main">
+              <a:graphicData uri="http://schemas.openxmlformats.org/drawingml/2006/picture">
+                <pic:pic xmlns:pic="http://schemas.openxmlformats.org/drawingml/2006/picture">
+                  <pic:nvPicPr>
+                    <pic:cNvPr id="1" name=""/>
+                    <pic:cNvPicPr/>
+                  </pic:nvPicPr>
+                  <pic:blipFill>
+                    <a:blip r:embed="rId29"/>
+                    <a:stretch>
+                      <a:fillRect/>
+                    </a:stretch>
+                  </pic:blipFill>
+                  <pic:spPr>
+                    <a:xfrm>
+                      <a:off x="0" y="0"/>
+                      <a:ext cx="8892540" cy="5001895"/>
+                    </a:xfrm>
+                    <a:prstGeom prst="rect">
+                      <a:avLst/>
+                    </a:prstGeom>
+                  </pic:spPr>
+                </pic:pic>
+              </a:graphicData>
+            </a:graphic>
+          </wp:inline>
+        </w:drawing>
+      </w:r>
+    </w:p>
+    <w:p>
+      <w:r>
+        <w:rPr>
+          <w:noProof/>
+        </w:rPr>
+        <w:lastRenderedPageBreak/>
+        <w:drawing>
+          <wp:inline distT="0" distB="0" distL="0" distR="0" wp14:anchorId="6BA93EEE" wp14:editId="23C1BD6F">
+            <wp:extent cx="8892540" cy="5001895"/>
+            <wp:effectExtent l="0" t="0" r="3810" b="8255"/>
+            <wp:docPr id="27" name="Imagen 27"/>
+            <wp:cNvGraphicFramePr>
+              <a:graphicFrameLocks xmlns:a="http://schemas.openxmlformats.org/drawingml/2006/main" noChangeAspect="1"/>
+            </wp:cNvGraphicFramePr>
+            <a:graphic xmlns:a="http://schemas.openxmlformats.org/drawingml/2006/main">
+              <a:graphicData uri="http://schemas.openxmlformats.org/drawingml/2006/picture">
+                <pic:pic xmlns:pic="http://schemas.openxmlformats.org/drawingml/2006/picture">
+                  <pic:nvPicPr>
+                    <pic:cNvPr id="1" name=""/>
+                    <pic:cNvPicPr/>
+                  </pic:nvPicPr>
+                  <pic:blipFill>
+                    <a:blip r:embed="rId30"/>
+                    <a:stretch>
+                      <a:fillRect/>
+                    </a:stretch>
+                  </pic:blipFill>
+                  <pic:spPr>
+                    <a:xfrm>
+                      <a:off x="0" y="0"/>
+                      <a:ext cx="8892540" cy="5001895"/>
+                    </a:xfrm>
+                    <a:prstGeom prst="rect">
+                      <a:avLst/>
+                    </a:prstGeom>
+                  </pic:spPr>
+                </pic:pic>
+              </a:graphicData>
+            </a:graphic>
+          </wp:inline>
+        </w:drawing>
+      </w:r>
+    </w:p>
+    <w:p>
+      <w:r>
+        <w:t>FALTA!!!!</w:t>
+      </w:r>
       <w:bookmarkStart w:id="0" w:name="_GoBack"/>
       <w:bookmarkEnd w:id="0"/>
     </w:p>

</xml_diff>

<commit_message>
Examen 1 - Mas Preguntas (27)
</commit_message>
<xml_diff>
--- a/examenJavaSE8ProgrammerSimulacro/Pantallas_Preguntas.docx
+++ b/examenJavaSE8ProgrammerSimulacro/Pantallas_Preguntas.docx
@@ -1169,14 +1169,54 @@
     </w:p>
     <w:p>
       <w:r>
-        <w:t>FALTA!!!!</w:t>
-      </w:r>
+        <w:rPr>
+          <w:noProof/>
+        </w:rPr>
+        <w:lastRenderedPageBreak/>
+        <w:drawing>
+          <wp:inline distT="0" distB="0" distL="0" distR="0" wp14:anchorId="113C7314" wp14:editId="7DF241CD">
+            <wp:extent cx="9777730" cy="5499735"/>
+            <wp:effectExtent l="0" t="0" r="0" b="5715"/>
+            <wp:docPr id="29" name="Imagen 29"/>
+            <wp:cNvGraphicFramePr>
+              <a:graphicFrameLocks xmlns:a="http://schemas.openxmlformats.org/drawingml/2006/main" noChangeAspect="1"/>
+            </wp:cNvGraphicFramePr>
+            <a:graphic xmlns:a="http://schemas.openxmlformats.org/drawingml/2006/main">
+              <a:graphicData uri="http://schemas.openxmlformats.org/drawingml/2006/picture">
+                <pic:pic xmlns:pic="http://schemas.openxmlformats.org/drawingml/2006/picture">
+                  <pic:nvPicPr>
+                    <pic:cNvPr id="1" name=""/>
+                    <pic:cNvPicPr/>
+                  </pic:nvPicPr>
+                  <pic:blipFill>
+                    <a:blip r:embed="rId31"/>
+                    <a:stretch>
+                      <a:fillRect/>
+                    </a:stretch>
+                  </pic:blipFill>
+                  <pic:spPr>
+                    <a:xfrm>
+                      <a:off x="0" y="0"/>
+                      <a:ext cx="9777730" cy="5499735"/>
+                    </a:xfrm>
+                    <a:prstGeom prst="rect">
+                      <a:avLst/>
+                    </a:prstGeom>
+                  </pic:spPr>
+                </pic:pic>
+              </a:graphicData>
+            </a:graphic>
+          </wp:inline>
+        </w:drawing>
+      </w:r>
+    </w:p>
+    <w:p>
       <w:bookmarkStart w:id="0" w:name="_GoBack"/>
       <w:bookmarkEnd w:id="0"/>
     </w:p>
     <w:sectPr>
       <w:pgSz w:w="16838" w:h="11906" w:orient="landscape"/>
-      <w:pgMar w:top="1701" w:right="1417" w:bottom="1701" w:left="1417" w:header="708" w:footer="708" w:gutter="0"/>
+      <w:pgMar w:top="720" w:right="720" w:bottom="720" w:left="720" w:header="708" w:footer="708" w:gutter="0"/>
       <w:cols w:space="708"/>
       <w:docGrid w:linePitch="360"/>
     </w:sectPr>

</xml_diff>